<commit_message>
Continued work on Criterion A
</commit_message>
<xml_diff>
--- a/Critère A.docx
+++ b/Critère A.docx
@@ -17,6 +17,7 @@
     </w:p>
     <w:p>
       <w:pPr>
+        <w:jc w:val="both"/>
         <w:rPr>
           <w:lang w:val="fr-CA"/>
         </w:rPr>
@@ -30,6 +31,7 @@
     </w:p>
     <w:p>
       <w:pPr>
+        <w:jc w:val="both"/>
         <w:rPr>
           <w:lang w:val="fr-CA"/>
         </w:rPr>
@@ -58,16 +60,14 @@
         <w:rPr>
           <w:lang w:val="fr-CA"/>
         </w:rPr>
-        <w:t xml:space="preserve"> il est clair que mon projet est en lien direct avec ce contexte mondial. Ce projet est très personnel pour moi, entre autres car mon produit est basé sur un de mes centres d’intérêts les plus importants, soit la programmation. C’est quelque chose que j’aime beaucoup faire dans mes temps libres et je voulais en apprendre plus sur un domaine particulier de la programmation, ce qui rend ce projet très personnel. De plus, nous pouvons noter que le sujet de mon produit est le syndrome Gilles de la Tourette, ce qui rend mon projet encore plus personnel compte tenu du fait que j’en suis atteint. Ce projet était très stimulant, car il m’a permis d’apprendre à développer de nouvelles compétences, ce qui a créé un défi important. Par exemple, il a été très difficile pour moi d’apprendre à faire du dessin pour un jeu-vidéo et ç’a été un obstacle difficile à surmonter. Une autre compétence que j’ai </w:t>
-      </w:r>
-      <w:proofErr w:type="gramStart"/>
-      <w:r>
-        <w:rPr>
-          <w:lang w:val="fr-CA"/>
-        </w:rPr>
-        <w:t>du</w:t>
-      </w:r>
-      <w:proofErr w:type="gramEnd"/>
+        <w:t xml:space="preserve"> il est clair que mon projet est en lien direct avec ce contexte mondial. Ce projet est très personnel pour moi, entre autres car mon produit est basé sur un de mes centres d’intérêts les plus importants, soit la programmation. C’est quelque chose que j’aime beaucoup faire dans mes temps libres et je voulais en apprendre plus sur un domaine particulier de la programmation, ce qui rend ce projet très personnel. De plus, nous pouvons noter que le sujet de mon produit est le syndrome Gilles de la Tourette, ce qui rend mon projet encore plus personnel compte tenu du fait que j’en suis atteint. Ce projet était très stimulant, car il m’a permis d’apprendre à développer de nouvelles compétences, ce qui a créé un défi important. Par exemple, il a été très difficile pour moi d’apprendre à faire du dessin pour un jeu-vidéo et ç’a été un obstacle difficile à surmonter. Une autre compétence que j’ai d</w:t>
+      </w:r>
+      <w:r>
+        <w:rPr>
+          <w:lang w:val="fr-CA"/>
+        </w:rPr>
+        <w:t>û</w:t>
+      </w:r>
       <w:r>
         <w:rPr>
           <w:lang w:val="fr-CA"/>
@@ -92,7 +92,38 @@
         <w:rPr>
           <w:lang w:val="fr-CA"/>
         </w:rPr>
-        <w:t>Aspect ii :</w:t>
+        <w:t xml:space="preserve">Aspect ii : </w:t>
+      </w:r>
+    </w:p>
+    <w:p>
+      <w:pPr>
+        <w:rPr>
+          <w:lang w:val="fr-CA"/>
+        </w:rPr>
+      </w:pPr>
+      <w:r>
+        <w:rPr>
+          <w:lang w:val="fr-CA"/>
+        </w:rPr>
+        <w:t xml:space="preserve">Avant de me lancer dans la conception de mon jeu vidéo, </w:t>
+      </w:r>
+      <w:r>
+        <w:rPr>
+          <w:lang w:val="fr-CA"/>
+        </w:rPr>
+        <w:t>j’avais déjà 6 ans d’expérience en programmation</w:t>
+      </w:r>
+      <w:r>
+        <w:rPr>
+          <w:lang w:val="fr-CA"/>
+        </w:rPr>
+        <w:t>.</w:t>
+      </w:r>
+      <w:r>
+        <w:rPr>
+          <w:lang w:val="fr-CA"/>
+        </w:rPr>
+        <w:t xml:space="preserve"> J’ai commencé mon apprentissage de la programmation </w:t>
       </w:r>
       <w:bookmarkStart w:id="0" w:name="_GoBack"/>
       <w:bookmarkEnd w:id="0"/>
@@ -100,7 +131,26 @@
         <w:rPr>
           <w:lang w:val="fr-CA"/>
         </w:rPr>
-        <w:t xml:space="preserve"> </w:t>
+        <w:t>en 6</w:t>
+      </w:r>
+      <w:r>
+        <w:rPr>
+          <w:vertAlign w:val="superscript"/>
+          <w:lang w:val="fr-CA"/>
+        </w:rPr>
+        <w:t>e</w:t>
+      </w:r>
+      <w:r>
+        <w:rPr>
+          <w:lang w:val="fr-CA"/>
+        </w:rPr>
+        <w:t xml:space="preserve"> année du primaire à l’aide de ressources trouvées sur internet.</w:t>
+      </w:r>
+      <w:r>
+        <w:rPr>
+          <w:lang w:val="fr-CA"/>
+        </w:rPr>
+        <w:t xml:space="preserve"> Je savais aussi quels logiciels je comptais utiliser au long de la création de mon produit, mais je ne les ai jamais utilisés auparavant. J’ai beaucoup utilisé les mathématiques dans ce projet, comme j’ai un peu utilisé des notions vues en physique cette année. Un bon exemple de ceci auquel je peux penser est l’implémentation de la gravité dans mon jeu. Pour réussir à « créer » la gravité, j’ai utilisé une formule vue en physique au début de l’année que j’ai modifié à l’aide de notions de mathématiques pour obtenir les résultats que je recherchais. Aussi, étant donné que mon jeu était fait exclusivement en anglais, j’ai dû me servir de notions vues dans le cours d’anglais pour m’assurer que les textes présents dans le jeu ne contiennent aucune erreurs grammaticales. </w:t>
       </w:r>
     </w:p>
     <w:sectPr>

</xml_diff>

<commit_message>
Fixed typo in Aspect ii
</commit_message>
<xml_diff>
--- a/Critère A.docx
+++ b/Critère A.docx
@@ -123,35 +123,41 @@
         <w:rPr>
           <w:lang w:val="fr-CA"/>
         </w:rPr>
-        <w:t xml:space="preserve"> J’ai commencé mon apprentissage de la programmation </w:t>
+        <w:t xml:space="preserve"> J’ai commencé mon apprentissage de la programmation en 6</w:t>
+      </w:r>
+      <w:r>
+        <w:rPr>
+          <w:vertAlign w:val="superscript"/>
+          <w:lang w:val="fr-CA"/>
+        </w:rPr>
+        <w:t>e</w:t>
+      </w:r>
+      <w:r>
+        <w:rPr>
+          <w:lang w:val="fr-CA"/>
+        </w:rPr>
+        <w:t xml:space="preserve"> année du primaire à l’aide de ressources trouvées sur internet.</w:t>
+      </w:r>
+      <w:r>
+        <w:rPr>
+          <w:lang w:val="fr-CA"/>
+        </w:rPr>
+        <w:t xml:space="preserve"> Je savais aussi quels logiciels je comptais utiliser au long de la création de mon produit, mais je ne les ai jamais utilisés auparavant. J’ai beaucoup utilisé les mathématiques dans ce projet, comme j’ai un peu utilisé des notions vues en physique cette année. Un bon exemple de ceci auquel je peux penser est l’implémentation de la gravité dans mon jeu. Pour réussir à « créer » la gravité, j’ai utilisé une formule vue en physique au début de l’année que j’ai modifié à l’aide de notions de mathématiques pour obtenir les résultats que je recherchais. Aussi, étant donné que mon jeu était fait exclusivement en anglais, j’ai dû me servir de notions vues dans le cours d’anglais pour m’assurer que les textes présents dans le jeu ne contiennent </w:t>
+      </w:r>
+      <w:r>
+        <w:rPr>
+          <w:lang w:val="fr-CA"/>
+        </w:rPr>
+        <w:t>aucune erreur grammaticale</w:t>
+      </w:r>
+      <w:r>
+        <w:rPr>
+          <w:lang w:val="fr-CA"/>
+        </w:rPr>
+        <w:t xml:space="preserve">. </w:t>
       </w:r>
       <w:bookmarkStart w:id="0" w:name="_GoBack"/>
       <w:bookmarkEnd w:id="0"/>
-      <w:r>
-        <w:rPr>
-          <w:lang w:val="fr-CA"/>
-        </w:rPr>
-        <w:t>en 6</w:t>
-      </w:r>
-      <w:r>
-        <w:rPr>
-          <w:vertAlign w:val="superscript"/>
-          <w:lang w:val="fr-CA"/>
-        </w:rPr>
-        <w:t>e</w:t>
-      </w:r>
-      <w:r>
-        <w:rPr>
-          <w:lang w:val="fr-CA"/>
-        </w:rPr>
-        <w:t xml:space="preserve"> année du primaire à l’aide de ressources trouvées sur internet.</w:t>
-      </w:r>
-      <w:r>
-        <w:rPr>
-          <w:lang w:val="fr-CA"/>
-        </w:rPr>
-        <w:t xml:space="preserve"> Je savais aussi quels logiciels je comptais utiliser au long de la création de mon produit, mais je ne les ai jamais utilisés auparavant. J’ai beaucoup utilisé les mathématiques dans ce projet, comme j’ai un peu utilisé des notions vues en physique cette année. Un bon exemple de ceci auquel je peux penser est l’implémentation de la gravité dans mon jeu. Pour réussir à « créer » la gravité, j’ai utilisé une formule vue en physique au début de l’année que j’ai modifié à l’aide de notions de mathématiques pour obtenir les résultats que je recherchais. Aussi, étant donné que mon jeu était fait exclusivement en anglais, j’ai dû me servir de notions vues dans le cours d’anglais pour m’assurer que les textes présents dans le jeu ne contiennent aucune erreurs grammaticales. </w:t>
-      </w:r>
     </w:p>
     <w:sectPr>
       <w:pgSz w:w="12240" w:h="15840"/>

</xml_diff>

<commit_message>
Aspect i & ii of Criterion B
</commit_message>
<xml_diff>
--- a/Critère A.docx
+++ b/Critère A.docx
@@ -13,12 +13,6 @@
         <w:rPr>
           <w:lang w:val="fr-CA"/>
         </w:rPr>
-        <w:t>=</w:t>
-      </w:r>
-      <w:r>
-        <w:rPr>
-          <w:lang w:val="fr-CA"/>
-        </w:rPr>
         <w:t>Critère A</w:t>
       </w:r>
     </w:p>
@@ -97,11 +91,19 @@
           <w:lang w:val="fr-CA"/>
         </w:rPr>
       </w:pPr>
-      <w:r>
-        <w:rPr>
-          <w:lang w:val="fr-CA"/>
-        </w:rPr>
-        <w:t xml:space="preserve">Aspect ii : </w:t>
+      <w:proofErr w:type="gramStart"/>
+      <w:r>
+        <w:rPr>
+          <w:lang w:val="fr-CA"/>
+        </w:rPr>
+        <w:t>Aspect ii</w:t>
+      </w:r>
+      <w:proofErr w:type="gramEnd"/>
+      <w:r>
+        <w:rPr>
+          <w:lang w:val="fr-CA"/>
+        </w:rPr>
+        <w:t xml:space="preserve"> : </w:t>
       </w:r>
     </w:p>
     <w:p>
@@ -182,11 +184,19 @@
           <w:lang w:val="fr-CA"/>
         </w:rPr>
       </w:pPr>
-      <w:r>
-        <w:rPr>
-          <w:lang w:val="fr-CA"/>
-        </w:rPr>
-        <w:t>Aspect iii :</w:t>
+      <w:proofErr w:type="gramStart"/>
+      <w:r>
+        <w:rPr>
+          <w:lang w:val="fr-CA"/>
+        </w:rPr>
+        <w:t>Aspect iii</w:t>
+      </w:r>
+      <w:proofErr w:type="gramEnd"/>
+      <w:r>
+        <w:rPr>
+          <w:lang w:val="fr-CA"/>
+        </w:rPr>
+        <w:t> :</w:t>
       </w:r>
     </w:p>
     <w:p>

</xml_diff>